<commit_message>
rohim hazi.xlsx file added
</commit_message>
<xml_diff>
--- a/Git checkout.docx
+++ b/Git checkout.docx
@@ -2811,15 +2811,7 @@
           <w:sz w:val="28"/>
           <w:szCs w:val="28"/>
         </w:rPr>
-        <w:t xml:space="preserve"> filename</w:t>
-      </w:r>
-      <w:r>
-        <w:rPr>
-          <w:rFonts w:ascii="Nirmala UI" w:hAnsi="Nirmala UI" w:cs="Nirmala UI"/>
-          <w:sz w:val="28"/>
-          <w:szCs w:val="28"/>
-        </w:rPr>
-        <w:t xml:space="preserve">  </w:t>
+        <w:t xml:space="preserve"> filename  </w:t>
       </w:r>
       <w:proofErr w:type="spellStart"/>
       <w:r>
@@ -4196,7 +4188,15 @@
           <w:sz w:val="28"/>
           <w:szCs w:val="28"/>
         </w:rPr>
-        <w:t xml:space="preserve">। </w:t>
+        <w:t>।</w:t>
+      </w:r>
+      <w:r>
+        <w:rPr>
+          <w:rFonts w:ascii="Nirmala UI" w:hAnsi="Nirmala UI" w:cs="Nirmala UI"/>
+          <w:sz w:val="28"/>
+          <w:szCs w:val="28"/>
+        </w:rPr>
+        <w:t xml:space="preserve"> </w:t>
       </w:r>
     </w:p>
     <w:p>
@@ -4224,18 +4224,10 @@
           <w:sz w:val="28"/>
           <w:szCs w:val="28"/>
         </w:rPr>
-        <w:t xml:space="preserve">Mini </w:t>
-      </w:r>
-      <w:proofErr w:type="spellStart"/>
-      <w:r>
-        <w:rPr>
-          <w:rFonts w:ascii="Nirmala UI" w:hAnsi="Nirmala UI" w:cs="Nirmala UI"/>
-          <w:sz w:val="28"/>
-          <w:szCs w:val="28"/>
-        </w:rPr>
-        <w:t>তে</w:t>
-      </w:r>
-      <w:proofErr w:type="spellEnd"/>
+        <w:t>master এ</w:t>
+      </w:r>
+      <w:bookmarkStart w:id="0" w:name="_GoBack"/>
+      <w:bookmarkEnd w:id="0"/>
       <w:r>
         <w:rPr>
           <w:rFonts w:ascii="Nirmala UI" w:hAnsi="Nirmala UI" w:cs="Nirmala UI"/>
@@ -14656,17 +14648,7 @@
                       <w:sz w:val="28"/>
                       <w:szCs w:val="28"/>
                     </w:rPr>
-                    <w:t xml:space="preserve">    </w:t>
-                  </w:r>
-                  <w:r>
-                    <w:rPr>
-                      <w:rFonts w:ascii="Calibri" w:eastAsia="Times New Roman" w:hAnsi="Calibri" w:cs="Calibri"/>
-                      <w:color w:val="000000" w:themeColor="dark1"/>
-                      <w:kern w:val="24"/>
-                      <w:sz w:val="28"/>
-                      <w:szCs w:val="28"/>
-                    </w:rPr>
-                    <w:t xml:space="preserve"> </w:t>
+                    <w:t xml:space="preserve">     </w:t>
                   </w:r>
                   <w:proofErr w:type="spellStart"/>
                   <w:r>
@@ -24459,8 +24441,6 @@
           <w:szCs w:val="36"/>
         </w:rPr>
       </w:pPr>
-      <w:bookmarkStart w:id="0" w:name="_GoBack"/>
-      <w:bookmarkEnd w:id="0"/>
     </w:p>
     <w:sectPr>
       <w:pgSz w:w="12240" w:h="15840"/>

</xml_diff>